<commit_message>
fix adjust pic bug
</commit_message>
<xml_diff>
--- a/自动生成的隧道报告.docx
+++ b/自动生成的隧道报告.docx
@@ -3,195 +3,8 @@
 <w:document xmlns:wpc="http://schemas.microsoft.com/office/word/2010/wordprocessingCanvas" xmlns:cx="http://schemas.microsoft.com/office/drawing/2014/chartex" xmlns:cx1="http://schemas.microsoft.com/office/drawing/2015/9/8/chartex" xmlns:cx2="http://schemas.microsoft.com/office/drawing/2015/10/21/chartex" xmlns:cx3="http://schemas.microsoft.com/office/drawing/2016/5/9/chartex" xmlns:cx4="http://schemas.microsoft.com/office/drawing/2016/5/10/chartex" xmlns:cx5="http://schemas.microsoft.com/office/drawing/2016/5/11/chartex" xmlns:cx6="http://schemas.microsoft.com/office/drawing/2016/5/12/chartex" xmlns:cx7="http://schemas.microsoft.com/office/drawing/2016/5/13/chartex" xmlns:cx8="http://schemas.microsoft.com/office/drawing/2016/5/14/chartex" xmlns:mc="http://schemas.openxmlformats.org/markup-compatibility/2006" xmlns:aink="http://schemas.microsoft.com/office/drawing/2016/ink" xmlns:am3d="http://schemas.microsoft.com/office/drawing/2017/model3d" xmlns:o="urn:schemas-microsoft-com:office:office" xmlns:r="http://schemas.openxmlformats.org/officeDocument/2006/relationships" xmlns:m="http://schemas.openxmlformats.org/officeDocument/2006/math" xmlns:v="urn:schemas-microsoft-com:vml" xmlns:wp14="http://schemas.microsoft.com/office/word/2010/wordprocessingDrawing" xmlns:wp="http://schemas.openxmlformats.org/drawingml/2006/wordprocessingDrawing" xmlns:w10="urn:schemas-microsoft-com:office:word" xmlns:w="http://schemas.openxmlformats.org/wordprocessingml/2006/main" xmlns:w14="http://schemas.microsoft.com/office/word/2010/wordml" xmlns:w15="http://schemas.microsoft.com/office/word/2012/wordml" xmlns:w16cid="http://schemas.microsoft.com/office/word/2016/wordml/cid" xmlns:w16se="http://schemas.microsoft.com/office/word/2015/wordml/symex" xmlns:wpg="http://schemas.microsoft.com/office/word/2010/wordprocessingGroup" xmlns:wpi="http://schemas.microsoft.com/office/word/2010/wordprocessingInk" xmlns:wne="http://schemas.microsoft.com/office/word/2006/wordml" xmlns:wps="http://schemas.microsoft.com/office/word/2010/wordprocessingShape" mc:Ignorable="w14 w15 w16se w16cid wp14">
   <w:body>
     <w:p>
-      <w:bookmarkStart w:id="0" w:name="table1"/>
-      <w:bookmarkStart w:id="1" w:name="_GoBack"/>
+      <w:bookmarkStart w:id="0" w:name="_GoBack"/>
       <w:bookmarkEnd w:id="0"/>
-      <w:bookmarkEnd w:id="1"/>
-    </w:p>
-    <w:p>
-      <w:pPr>
-        <w:pStyle w:val="1"/>
-        <w:spacing w:before="0" w:after="0"/>
-      </w:pPr>
-      <w:r>
-        <w:rPr>
-          <w:rFonts w:hint="eastAsia"/>
-        </w:rPr>
-        <w:t>附图</w:t>
-      </w:r>
-    </w:p>
-    <w:p>
-      <w:pPr>
-        <w:spacing w:line="360" w:lineRule="auto"/>
-        <w:ind w:firstLineChars="200" w:firstLine="480"/>
-        <w:rPr>
-          <w:rFonts w:ascii="宋体" w:hAnsi="宋体"/>
-          <w:snapToGrid w:val="0"/>
-          <w:kern w:val="0"/>
-          <w:sz w:val="24"/>
-        </w:rPr>
-      </w:pPr>
-      <w:r>
-        <w:rPr>
-          <w:rFonts w:ascii="宋体" w:hAnsi="宋体" w:hint="eastAsia"/>
-          <w:snapToGrid w:val="0"/>
-          <w:kern w:val="0"/>
-          <w:sz w:val="24"/>
-        </w:rPr>
-        <w:t>（1）倪家山隧道出口左洞拱顶沉降监测曲线图（附图1</w:t>
-      </w:r>
-      <w:r>
-        <w:rPr>
-          <w:rFonts w:ascii="宋体" w:hAnsi="宋体" w:hint="eastAsia"/>
-          <w:sz w:val="24"/>
-        </w:rPr>
-        <w:t>～</w:t>
-      </w:r>
-      <w:r>
-        <w:rPr>
-          <w:rFonts w:ascii="宋体" w:hAnsi="宋体" w:hint="eastAsia"/>
-          <w:snapToGrid w:val="0"/>
-          <w:kern w:val="0"/>
-          <w:sz w:val="24"/>
-        </w:rPr>
-        <w:t>附图6）</w:t>
-      </w:r>
-    </w:p>
-    <w:p>
-      <w:pPr>
-        <w:spacing w:line="360" w:lineRule="auto"/>
-        <w:ind w:firstLineChars="200" w:firstLine="480"/>
-        <w:rPr>
-          <w:rFonts w:ascii="宋体" w:hAnsi="宋体"/>
-          <w:snapToGrid w:val="0"/>
-          <w:kern w:val="0"/>
-          <w:sz w:val="24"/>
-        </w:rPr>
-      </w:pPr>
-      <w:r>
-        <w:rPr>
-          <w:rFonts w:ascii="宋体" w:hAnsi="宋体" w:hint="eastAsia"/>
-          <w:snapToGrid w:val="0"/>
-          <w:kern w:val="0"/>
-          <w:sz w:val="24"/>
-        </w:rPr>
-        <w:t>（2）倪家山隧道出口左洞周边收敛监测曲线图（附图7</w:t>
-      </w:r>
-      <w:r>
-        <w:rPr>
-          <w:rFonts w:ascii="宋体" w:hAnsi="宋体" w:hint="eastAsia"/>
-          <w:sz w:val="24"/>
-        </w:rPr>
-        <w:t>～</w:t>
-      </w:r>
-      <w:r>
-        <w:rPr>
-          <w:rFonts w:ascii="宋体" w:hAnsi="宋体" w:hint="eastAsia"/>
-          <w:snapToGrid w:val="0"/>
-          <w:kern w:val="0"/>
-          <w:sz w:val="24"/>
-        </w:rPr>
-        <w:t>附图13）</w:t>
-      </w:r>
-    </w:p>
-    <w:p>
-      <w:pPr>
-        <w:spacing w:line="360" w:lineRule="auto"/>
-        <w:ind w:firstLineChars="200" w:firstLine="480"/>
-        <w:rPr>
-          <w:rFonts w:ascii="宋体" w:hAnsi="宋体"/>
-          <w:sz w:val="24"/>
-        </w:rPr>
-      </w:pPr>
-      <w:r>
-        <w:rPr>
-          <w:rFonts w:ascii="宋体" w:hAnsi="宋体" w:hint="eastAsia"/>
-          <w:snapToGrid w:val="0"/>
-          <w:kern w:val="0"/>
-          <w:sz w:val="24"/>
-        </w:rPr>
-        <w:t>（3）倪家山</w:t>
-      </w:r>
-      <w:proofErr w:type="gramStart"/>
-      <w:r>
-        <w:rPr>
-          <w:rFonts w:ascii="宋体" w:hAnsi="宋体" w:hint="eastAsia"/>
-          <w:snapToGrid w:val="0"/>
-          <w:kern w:val="0"/>
-          <w:sz w:val="24"/>
-        </w:rPr>
-        <w:t>隧道出口右洞拱顶</w:t>
-      </w:r>
-      <w:proofErr w:type="gramEnd"/>
-      <w:r>
-        <w:rPr>
-          <w:rFonts w:ascii="宋体" w:hAnsi="宋体" w:hint="eastAsia"/>
-          <w:snapToGrid w:val="0"/>
-          <w:kern w:val="0"/>
-          <w:sz w:val="24"/>
-        </w:rPr>
-        <w:t>沉降监测曲线图（附图14</w:t>
-      </w:r>
-      <w:r>
-        <w:rPr>
-          <w:rFonts w:ascii="宋体" w:hAnsi="宋体" w:hint="eastAsia"/>
-          <w:sz w:val="24"/>
-        </w:rPr>
-        <w:t>～</w:t>
-      </w:r>
-      <w:r>
-        <w:rPr>
-          <w:rFonts w:ascii="宋体" w:hAnsi="宋体" w:hint="eastAsia"/>
-          <w:snapToGrid w:val="0"/>
-          <w:kern w:val="0"/>
-          <w:sz w:val="24"/>
-        </w:rPr>
-        <w:t>附图20）</w:t>
-      </w:r>
-      <w:r>
-        <w:rPr>
-          <w:rFonts w:ascii="宋体" w:hAnsi="宋体" w:hint="eastAsia"/>
-          <w:sz w:val="24"/>
-        </w:rPr>
-        <w:t xml:space="preserve"> </w:t>
-      </w:r>
-    </w:p>
-    <w:p>
-      <w:pPr>
-        <w:spacing w:line="360" w:lineRule="auto"/>
-        <w:ind w:firstLineChars="200" w:firstLine="480"/>
-        <w:rPr>
-          <w:rFonts w:ascii="宋体" w:hAnsi="宋体"/>
-          <w:snapToGrid w:val="0"/>
-          <w:kern w:val="0"/>
-          <w:sz w:val="24"/>
-        </w:rPr>
-      </w:pPr>
-      <w:r>
-        <w:rPr>
-          <w:rFonts w:ascii="宋体" w:hAnsi="宋体" w:hint="eastAsia"/>
-          <w:snapToGrid w:val="0"/>
-          <w:kern w:val="0"/>
-          <w:sz w:val="24"/>
-        </w:rPr>
-        <w:t>（4）倪家山隧道出口右洞周边收敛监测曲线图（附图21</w:t>
-      </w:r>
-      <w:r>
-        <w:rPr>
-          <w:rFonts w:ascii="宋体" w:hAnsi="宋体" w:hint="eastAsia"/>
-          <w:sz w:val="24"/>
-        </w:rPr>
-        <w:t>～</w:t>
-      </w:r>
-      <w:r>
-        <w:rPr>
-          <w:rFonts w:ascii="宋体" w:hAnsi="宋体" w:hint="eastAsia"/>
-          <w:snapToGrid w:val="0"/>
-          <w:kern w:val="0"/>
-          <w:sz w:val="24"/>
-        </w:rPr>
-        <w:t>附图28）</w:t>
-      </w:r>
     </w:p>
     <w:tbl>
       <w:tblPr>
@@ -222,9 +35,9 @@
                 <w:noProof/>
               </w:rPr>
               <w:drawing>
-                <wp:inline distT="0" distB="0" distL="0" distR="0" wp14:anchorId="37BC81FF" wp14:editId="7DE4ABBE">
-                  <wp:extent cx="2863850" cy="1473200"/>
-                  <wp:effectExtent l="0" t="0" r="0" b="0"/>
+                <wp:inline distT="0" distB="0" distL="0" distR="0" wp14:anchorId="184608BB" wp14:editId="421D56F0">
+                  <wp:extent cx="3499137" cy="1800000"/>
+                  <wp:effectExtent l="0" t="0" r="6350" b="0"/>
                   <wp:docPr id="1" name="图片 1"/>
                   <wp:cNvGraphicFramePr>
                     <a:graphicFrameLocks xmlns:a="http://schemas.openxmlformats.org/drawingml/2006/main" noChangeAspect="1"/>
@@ -254,7 +67,7 @@
                         <pic:spPr bwMode="auto">
                           <a:xfrm>
                             <a:off x="0" y="0"/>
-                            <a:ext cx="2863850" cy="1473200"/>
+                            <a:ext cx="3499137" cy="1800000"/>
                           </a:xfrm>
                           <a:prstGeom prst="rect">
                             <a:avLst/>
@@ -286,9 +99,9 @@
                 <w:noProof/>
               </w:rPr>
               <w:drawing>
-                <wp:inline distT="0" distB="0" distL="0" distR="0" wp14:anchorId="7C55E9CF" wp14:editId="2043320E">
-                  <wp:extent cx="2921000" cy="1498600"/>
-                  <wp:effectExtent l="0" t="0" r="0" b="6350"/>
+                <wp:inline distT="0" distB="0" distL="0" distR="0" wp14:anchorId="3EF58BA7" wp14:editId="64BA6373">
+                  <wp:extent cx="3508475" cy="1800000"/>
+                  <wp:effectExtent l="0" t="0" r="0" b="0"/>
                   <wp:docPr id="2" name="图片 2"/>
                   <wp:cNvGraphicFramePr>
                     <a:graphicFrameLocks xmlns:a="http://schemas.openxmlformats.org/drawingml/2006/main" noChangeAspect="1"/>
@@ -318,7 +131,7 @@
                         <pic:spPr bwMode="auto">
                           <a:xfrm>
                             <a:off x="0" y="0"/>
-                            <a:ext cx="2921000" cy="1498600"/>
+                            <a:ext cx="3508475" cy="1800000"/>
                           </a:xfrm>
                           <a:prstGeom prst="rect">
                             <a:avLst/>
@@ -454,9 +267,9 @@
                 <w:noProof/>
               </w:rPr>
               <w:drawing>
-                <wp:inline distT="0" distB="0" distL="0" distR="0" wp14:anchorId="178BC18D" wp14:editId="57FC044E">
-                  <wp:extent cx="2863850" cy="1473200"/>
-                  <wp:effectExtent l="0" t="0" r="0" b="0"/>
+                <wp:inline distT="0" distB="0" distL="0" distR="0" wp14:anchorId="3A5A9F9E" wp14:editId="5DE2C085">
+                  <wp:extent cx="3499137" cy="1800000"/>
+                  <wp:effectExtent l="0" t="0" r="6350" b="0"/>
                   <wp:docPr id="3" name="图片 3"/>
                   <wp:cNvGraphicFramePr>
                     <a:graphicFrameLocks xmlns:a="http://schemas.openxmlformats.org/drawingml/2006/main" noChangeAspect="1"/>
@@ -486,7 +299,7 @@
                         <pic:spPr bwMode="auto">
                           <a:xfrm>
                             <a:off x="0" y="0"/>
-                            <a:ext cx="2863850" cy="1473200"/>
+                            <a:ext cx="3499137" cy="1800000"/>
                           </a:xfrm>
                           <a:prstGeom prst="rect">
                             <a:avLst/>
@@ -518,9 +331,9 @@
                 <w:noProof/>
               </w:rPr>
               <w:drawing>
-                <wp:inline distT="0" distB="0" distL="0" distR="0" wp14:anchorId="463801D3" wp14:editId="7034CD12">
-                  <wp:extent cx="2921000" cy="1498600"/>
-                  <wp:effectExtent l="0" t="0" r="0" b="6350"/>
+                <wp:inline distT="0" distB="0" distL="0" distR="0" wp14:anchorId="69D50AEE" wp14:editId="7E4C963C">
+                  <wp:extent cx="3508475" cy="1800000"/>
+                  <wp:effectExtent l="0" t="0" r="0" b="0"/>
                   <wp:docPr id="4" name="图片 4"/>
                   <wp:cNvGraphicFramePr>
                     <a:graphicFrameLocks xmlns:a="http://schemas.openxmlformats.org/drawingml/2006/main" noChangeAspect="1"/>
@@ -550,7 +363,7 @@
                         <pic:spPr bwMode="auto">
                           <a:xfrm>
                             <a:off x="0" y="0"/>
-                            <a:ext cx="2921000" cy="1498600"/>
+                            <a:ext cx="3508475" cy="1800000"/>
                           </a:xfrm>
                           <a:prstGeom prst="rect">
                             <a:avLst/>
@@ -686,9 +499,9 @@
                 <w:noProof/>
               </w:rPr>
               <w:drawing>
-                <wp:inline distT="0" distB="0" distL="0" distR="0" wp14:anchorId="39AE408C" wp14:editId="45EFA6DC">
-                  <wp:extent cx="2863850" cy="1473200"/>
-                  <wp:effectExtent l="0" t="0" r="0" b="0"/>
+                <wp:inline distT="0" distB="0" distL="0" distR="0" wp14:anchorId="77C4210A" wp14:editId="7A73AF55">
+                  <wp:extent cx="3499137" cy="1800000"/>
+                  <wp:effectExtent l="0" t="0" r="6350" b="0"/>
                   <wp:docPr id="5" name="图片 5"/>
                   <wp:cNvGraphicFramePr>
                     <a:graphicFrameLocks xmlns:a="http://schemas.openxmlformats.org/drawingml/2006/main" noChangeAspect="1"/>
@@ -718,7 +531,7 @@
                         <pic:spPr bwMode="auto">
                           <a:xfrm>
                             <a:off x="0" y="0"/>
-                            <a:ext cx="2863850" cy="1473200"/>
+                            <a:ext cx="3499137" cy="1800000"/>
                           </a:xfrm>
                           <a:prstGeom prst="rect">
                             <a:avLst/>
@@ -750,9 +563,9 @@
                 <w:noProof/>
               </w:rPr>
               <w:drawing>
-                <wp:inline distT="0" distB="0" distL="0" distR="0" wp14:anchorId="2BF7B3B0" wp14:editId="413BD413">
-                  <wp:extent cx="2921000" cy="1498600"/>
-                  <wp:effectExtent l="0" t="0" r="0" b="6350"/>
+                <wp:inline distT="0" distB="0" distL="0" distR="0" wp14:anchorId="7AECA150" wp14:editId="77615A47">
+                  <wp:extent cx="3508475" cy="1800000"/>
+                  <wp:effectExtent l="0" t="0" r="0" b="0"/>
                   <wp:docPr id="6" name="图片 6"/>
                   <wp:cNvGraphicFramePr>
                     <a:graphicFrameLocks xmlns:a="http://schemas.openxmlformats.org/drawingml/2006/main" noChangeAspect="1"/>
@@ -782,7 +595,7 @@
                         <pic:spPr bwMode="auto">
                           <a:xfrm>
                             <a:off x="0" y="0"/>
-                            <a:ext cx="2921000" cy="1498600"/>
+                            <a:ext cx="3508475" cy="1800000"/>
                           </a:xfrm>
                           <a:prstGeom prst="rect">
                             <a:avLst/>
@@ -918,9 +731,9 @@
                 <w:noProof/>
               </w:rPr>
               <w:drawing>
-                <wp:inline distT="0" distB="0" distL="0" distR="0" wp14:anchorId="2D581142" wp14:editId="054DD514">
-                  <wp:extent cx="2863850" cy="1498600"/>
-                  <wp:effectExtent l="0" t="0" r="0" b="6350"/>
+                <wp:inline distT="0" distB="0" distL="0" distR="0" wp14:anchorId="0BE9DF72" wp14:editId="6615E088">
+                  <wp:extent cx="3439831" cy="1800000"/>
+                  <wp:effectExtent l="0" t="0" r="8255" b="0"/>
                   <wp:docPr id="7" name="图片 7"/>
                   <wp:cNvGraphicFramePr>
                     <a:graphicFrameLocks xmlns:a="http://schemas.openxmlformats.org/drawingml/2006/main" noChangeAspect="1"/>
@@ -950,7 +763,7 @@
                         <pic:spPr bwMode="auto">
                           <a:xfrm>
                             <a:off x="0" y="0"/>
-                            <a:ext cx="2863850" cy="1498600"/>
+                            <a:ext cx="3439831" cy="1800000"/>
                           </a:xfrm>
                           <a:prstGeom prst="rect">
                             <a:avLst/>
@@ -982,8 +795,8 @@
                 <w:noProof/>
               </w:rPr>
               <w:drawing>
-                <wp:inline distT="0" distB="0" distL="0" distR="0" wp14:anchorId="36629CA9" wp14:editId="4E3337D9">
-                  <wp:extent cx="2921000" cy="1530350"/>
+                <wp:inline distT="0" distB="0" distL="0" distR="0" wp14:anchorId="7D9AC4C9" wp14:editId="62906A76">
+                  <wp:extent cx="3435684" cy="1800000"/>
                   <wp:effectExtent l="0" t="0" r="0" b="0"/>
                   <wp:docPr id="8" name="图片 8"/>
                   <wp:cNvGraphicFramePr>
@@ -1014,7 +827,7 @@
                         <pic:spPr bwMode="auto">
                           <a:xfrm>
                             <a:off x="0" y="0"/>
-                            <a:ext cx="2921000" cy="1530350"/>
+                            <a:ext cx="3435684" cy="1800000"/>
                           </a:xfrm>
                           <a:prstGeom prst="rect">
                             <a:avLst/>
@@ -1050,6 +863,7 @@
               <w:rPr>
                 <w:rFonts w:hint="eastAsia"/>
               </w:rPr>
+              <w:lastRenderedPageBreak/>
               <w:t>附图</w:t>
             </w:r>
             <w:r>
@@ -1150,9 +964,9 @@
                 <w:noProof/>
               </w:rPr>
               <w:drawing>
-                <wp:inline distT="0" distB="0" distL="0" distR="0" wp14:anchorId="0087AB2A" wp14:editId="73CAA91D">
-                  <wp:extent cx="2863850" cy="1498600"/>
-                  <wp:effectExtent l="0" t="0" r="0" b="6350"/>
+                <wp:inline distT="0" distB="0" distL="0" distR="0" wp14:anchorId="4935290F" wp14:editId="0F002DE5">
+                  <wp:extent cx="3439831" cy="1800000"/>
+                  <wp:effectExtent l="0" t="0" r="8255" b="0"/>
                   <wp:docPr id="9" name="图片 9"/>
                   <wp:cNvGraphicFramePr>
                     <a:graphicFrameLocks xmlns:a="http://schemas.openxmlformats.org/drawingml/2006/main" noChangeAspect="1"/>
@@ -1182,7 +996,7 @@
                         <pic:spPr bwMode="auto">
                           <a:xfrm>
                             <a:off x="0" y="0"/>
-                            <a:ext cx="2863850" cy="1498600"/>
+                            <a:ext cx="3439831" cy="1800000"/>
                           </a:xfrm>
                           <a:prstGeom prst="rect">
                             <a:avLst/>
@@ -1214,8 +1028,8 @@
                 <w:noProof/>
               </w:rPr>
               <w:drawing>
-                <wp:inline distT="0" distB="0" distL="0" distR="0" wp14:anchorId="1859EB1D" wp14:editId="7C293408">
-                  <wp:extent cx="2921000" cy="1530350"/>
+                <wp:inline distT="0" distB="0" distL="0" distR="0" wp14:anchorId="5B88A591" wp14:editId="0C2F44F1">
+                  <wp:extent cx="3435684" cy="1800000"/>
                   <wp:effectExtent l="0" t="0" r="0" b="0"/>
                   <wp:docPr id="10" name="图片 10"/>
                   <wp:cNvGraphicFramePr>
@@ -1246,7 +1060,7 @@
                         <pic:spPr bwMode="auto">
                           <a:xfrm>
                             <a:off x="0" y="0"/>
-                            <a:ext cx="2921000" cy="1530350"/>
+                            <a:ext cx="3435684" cy="1800000"/>
                           </a:xfrm>
                           <a:prstGeom prst="rect">
                             <a:avLst/>
@@ -1382,9 +1196,9 @@
                 <w:noProof/>
               </w:rPr>
               <w:drawing>
-                <wp:inline distT="0" distB="0" distL="0" distR="0" wp14:anchorId="0959B7E9" wp14:editId="00A7C81C">
-                  <wp:extent cx="2863850" cy="1498600"/>
-                  <wp:effectExtent l="0" t="0" r="0" b="6350"/>
+                <wp:inline distT="0" distB="0" distL="0" distR="0" wp14:anchorId="235925CF" wp14:editId="78C9A279">
+                  <wp:extent cx="3439831" cy="1800000"/>
+                  <wp:effectExtent l="0" t="0" r="8255" b="0"/>
                   <wp:docPr id="11" name="图片 11"/>
                   <wp:cNvGraphicFramePr>
                     <a:graphicFrameLocks xmlns:a="http://schemas.openxmlformats.org/drawingml/2006/main" noChangeAspect="1"/>
@@ -1414,7 +1228,7 @@
                         <pic:spPr bwMode="auto">
                           <a:xfrm>
                             <a:off x="0" y="0"/>
-                            <a:ext cx="2863850" cy="1498600"/>
+                            <a:ext cx="3439831" cy="1800000"/>
                           </a:xfrm>
                           <a:prstGeom prst="rect">
                             <a:avLst/>
@@ -1446,8 +1260,8 @@
                 <w:noProof/>
               </w:rPr>
               <w:drawing>
-                <wp:inline distT="0" distB="0" distL="0" distR="0" wp14:anchorId="1AA66D30" wp14:editId="638034A9">
-                  <wp:extent cx="2921000" cy="1530350"/>
+                <wp:inline distT="0" distB="0" distL="0" distR="0" wp14:anchorId="2079FD27" wp14:editId="4B4E365B">
+                  <wp:extent cx="3435684" cy="1800000"/>
                   <wp:effectExtent l="0" t="0" r="0" b="0"/>
                   <wp:docPr id="12" name="图片 12"/>
                   <wp:cNvGraphicFramePr>
@@ -1478,7 +1292,7 @@
                         <pic:spPr bwMode="auto">
                           <a:xfrm>
                             <a:off x="0" y="0"/>
-                            <a:ext cx="2921000" cy="1530350"/>
+                            <a:ext cx="3435684" cy="1800000"/>
                           </a:xfrm>
                           <a:prstGeom prst="rect">
                             <a:avLst/>
@@ -1593,6 +1407,2112 @@
             <w:r>
               <w:fldChar w:fldCharType="end"/>
             </w:r>
+          </w:p>
+        </w:tc>
+      </w:tr>
+      <w:tr>
+        <w:trPr>
+          <w:jc w:val="center"/>
+        </w:trPr>
+        <w:tc>
+          <w:tcPr>
+            <w:tcW w:w="4731" w:type="dxa"/>
+            <w:vAlign w:val="center"/>
+          </w:tcPr>
+          <w:p>
+            <w:pPr>
+              <w:jc w:val="center"/>
+            </w:pPr>
+          </w:p>
+        </w:tc>
+        <w:tc>
+          <w:tcPr>
+            <w:tcW w:w="4824" w:type="dxa"/>
+            <w:vAlign w:val="center"/>
+          </w:tcPr>
+          <w:p>
+            <w:pPr>
+              <w:jc w:val="center"/>
+            </w:pPr>
+          </w:p>
+        </w:tc>
+      </w:tr>
+      <w:tr>
+        <w:trPr>
+          <w:jc w:val="center"/>
+        </w:trPr>
+        <w:tc>
+          <w:tcPr>
+            <w:tcW w:w="4731" w:type="dxa"/>
+            <w:vAlign w:val="center"/>
+          </w:tcPr>
+          <w:p>
+            <w:pPr>
+              <w:jc w:val="center"/>
+            </w:pPr>
+          </w:p>
+        </w:tc>
+        <w:tc>
+          <w:tcPr>
+            <w:tcW w:w="4824" w:type="dxa"/>
+            <w:vAlign w:val="center"/>
+          </w:tcPr>
+          <w:p>
+            <w:pPr>
+              <w:jc w:val="center"/>
+            </w:pPr>
+          </w:p>
+        </w:tc>
+      </w:tr>
+      <w:tr>
+        <w:trPr>
+          <w:jc w:val="center"/>
+        </w:trPr>
+        <w:tc>
+          <w:tcPr>
+            <w:tcW w:w="4731" w:type="dxa"/>
+            <w:vAlign w:val="center"/>
+          </w:tcPr>
+          <w:p>
+            <w:pPr>
+              <w:jc w:val="center"/>
+            </w:pPr>
+          </w:p>
+        </w:tc>
+        <w:tc>
+          <w:tcPr>
+            <w:tcW w:w="4824" w:type="dxa"/>
+            <w:vAlign w:val="center"/>
+          </w:tcPr>
+          <w:p>
+            <w:pPr>
+              <w:jc w:val="center"/>
+            </w:pPr>
+          </w:p>
+        </w:tc>
+      </w:tr>
+      <w:tr>
+        <w:trPr>
+          <w:jc w:val="center"/>
+        </w:trPr>
+        <w:tc>
+          <w:tcPr>
+            <w:tcW w:w="4731" w:type="dxa"/>
+            <w:vAlign w:val="center"/>
+          </w:tcPr>
+          <w:p>
+            <w:pPr>
+              <w:jc w:val="center"/>
+            </w:pPr>
+          </w:p>
+        </w:tc>
+        <w:tc>
+          <w:tcPr>
+            <w:tcW w:w="4824" w:type="dxa"/>
+            <w:vAlign w:val="center"/>
+          </w:tcPr>
+          <w:p>
+            <w:pPr>
+              <w:jc w:val="center"/>
+            </w:pPr>
+          </w:p>
+        </w:tc>
+      </w:tr>
+      <w:tr>
+        <w:trPr>
+          <w:jc w:val="center"/>
+        </w:trPr>
+        <w:tc>
+          <w:tcPr>
+            <w:tcW w:w="4731" w:type="dxa"/>
+            <w:vAlign w:val="center"/>
+          </w:tcPr>
+          <w:p>
+            <w:pPr>
+              <w:jc w:val="center"/>
+            </w:pPr>
+          </w:p>
+        </w:tc>
+        <w:tc>
+          <w:tcPr>
+            <w:tcW w:w="4824" w:type="dxa"/>
+            <w:vAlign w:val="center"/>
+          </w:tcPr>
+          <w:p>
+            <w:pPr>
+              <w:jc w:val="center"/>
+            </w:pPr>
+          </w:p>
+        </w:tc>
+      </w:tr>
+      <w:tr>
+        <w:trPr>
+          <w:jc w:val="center"/>
+        </w:trPr>
+        <w:tc>
+          <w:tcPr>
+            <w:tcW w:w="4731" w:type="dxa"/>
+            <w:vAlign w:val="center"/>
+          </w:tcPr>
+          <w:p>
+            <w:pPr>
+              <w:jc w:val="center"/>
+            </w:pPr>
+          </w:p>
+        </w:tc>
+        <w:tc>
+          <w:tcPr>
+            <w:tcW w:w="4824" w:type="dxa"/>
+            <w:vAlign w:val="center"/>
+          </w:tcPr>
+          <w:p>
+            <w:pPr>
+              <w:jc w:val="center"/>
+            </w:pPr>
+          </w:p>
+        </w:tc>
+      </w:tr>
+      <w:tr>
+        <w:trPr>
+          <w:jc w:val="center"/>
+        </w:trPr>
+        <w:tc>
+          <w:tcPr>
+            <w:tcW w:w="4731" w:type="dxa"/>
+            <w:vAlign w:val="center"/>
+          </w:tcPr>
+          <w:p>
+            <w:pPr>
+              <w:jc w:val="center"/>
+            </w:pPr>
+          </w:p>
+        </w:tc>
+        <w:tc>
+          <w:tcPr>
+            <w:tcW w:w="4824" w:type="dxa"/>
+            <w:vAlign w:val="center"/>
+          </w:tcPr>
+          <w:p>
+            <w:pPr>
+              <w:jc w:val="center"/>
+            </w:pPr>
+          </w:p>
+        </w:tc>
+      </w:tr>
+      <w:tr>
+        <w:trPr>
+          <w:jc w:val="center"/>
+        </w:trPr>
+        <w:tc>
+          <w:tcPr>
+            <w:tcW w:w="4731" w:type="dxa"/>
+            <w:vAlign w:val="center"/>
+          </w:tcPr>
+          <w:p>
+            <w:pPr>
+              <w:jc w:val="center"/>
+            </w:pPr>
+          </w:p>
+        </w:tc>
+        <w:tc>
+          <w:tcPr>
+            <w:tcW w:w="4824" w:type="dxa"/>
+            <w:vAlign w:val="center"/>
+          </w:tcPr>
+          <w:p>
+            <w:pPr>
+              <w:jc w:val="center"/>
+            </w:pPr>
+          </w:p>
+        </w:tc>
+      </w:tr>
+      <w:tr>
+        <w:trPr>
+          <w:jc w:val="center"/>
+        </w:trPr>
+        <w:tc>
+          <w:tcPr>
+            <w:tcW w:w="4731" w:type="dxa"/>
+            <w:vAlign w:val="center"/>
+          </w:tcPr>
+          <w:p>
+            <w:pPr>
+              <w:jc w:val="center"/>
+            </w:pPr>
+          </w:p>
+        </w:tc>
+        <w:tc>
+          <w:tcPr>
+            <w:tcW w:w="4824" w:type="dxa"/>
+            <w:vAlign w:val="center"/>
+          </w:tcPr>
+          <w:p>
+            <w:pPr>
+              <w:jc w:val="center"/>
+            </w:pPr>
+          </w:p>
+        </w:tc>
+      </w:tr>
+      <w:tr>
+        <w:trPr>
+          <w:jc w:val="center"/>
+        </w:trPr>
+        <w:tc>
+          <w:tcPr>
+            <w:tcW w:w="4731" w:type="dxa"/>
+            <w:vAlign w:val="center"/>
+          </w:tcPr>
+          <w:p>
+            <w:pPr>
+              <w:jc w:val="center"/>
+            </w:pPr>
+          </w:p>
+        </w:tc>
+        <w:tc>
+          <w:tcPr>
+            <w:tcW w:w="4824" w:type="dxa"/>
+            <w:vAlign w:val="center"/>
+          </w:tcPr>
+          <w:p>
+            <w:pPr>
+              <w:jc w:val="center"/>
+            </w:pPr>
+          </w:p>
+        </w:tc>
+      </w:tr>
+      <w:tr>
+        <w:trPr>
+          <w:jc w:val="center"/>
+        </w:trPr>
+        <w:tc>
+          <w:tcPr>
+            <w:tcW w:w="4731" w:type="dxa"/>
+            <w:vAlign w:val="center"/>
+          </w:tcPr>
+          <w:p>
+            <w:pPr>
+              <w:jc w:val="center"/>
+            </w:pPr>
+          </w:p>
+        </w:tc>
+        <w:tc>
+          <w:tcPr>
+            <w:tcW w:w="4824" w:type="dxa"/>
+            <w:vAlign w:val="center"/>
+          </w:tcPr>
+          <w:p>
+            <w:pPr>
+              <w:jc w:val="center"/>
+            </w:pPr>
+          </w:p>
+        </w:tc>
+      </w:tr>
+      <w:tr>
+        <w:trPr>
+          <w:jc w:val="center"/>
+        </w:trPr>
+        <w:tc>
+          <w:tcPr>
+            <w:tcW w:w="4731" w:type="dxa"/>
+            <w:vAlign w:val="center"/>
+          </w:tcPr>
+          <w:p>
+            <w:pPr>
+              <w:jc w:val="center"/>
+            </w:pPr>
+          </w:p>
+        </w:tc>
+        <w:tc>
+          <w:tcPr>
+            <w:tcW w:w="4824" w:type="dxa"/>
+            <w:vAlign w:val="center"/>
+          </w:tcPr>
+          <w:p>
+            <w:pPr>
+              <w:jc w:val="center"/>
+            </w:pPr>
+          </w:p>
+        </w:tc>
+      </w:tr>
+      <w:tr>
+        <w:trPr>
+          <w:jc w:val="center"/>
+        </w:trPr>
+        <w:tc>
+          <w:tcPr>
+            <w:tcW w:w="4731" w:type="dxa"/>
+            <w:vAlign w:val="center"/>
+          </w:tcPr>
+          <w:p>
+            <w:pPr>
+              <w:jc w:val="center"/>
+            </w:pPr>
+          </w:p>
+        </w:tc>
+        <w:tc>
+          <w:tcPr>
+            <w:tcW w:w="4824" w:type="dxa"/>
+            <w:vAlign w:val="center"/>
+          </w:tcPr>
+          <w:p>
+            <w:pPr>
+              <w:jc w:val="center"/>
+            </w:pPr>
+          </w:p>
+        </w:tc>
+      </w:tr>
+      <w:tr>
+        <w:trPr>
+          <w:jc w:val="center"/>
+        </w:trPr>
+        <w:tc>
+          <w:tcPr>
+            <w:tcW w:w="4731" w:type="dxa"/>
+            <w:vAlign w:val="center"/>
+          </w:tcPr>
+          <w:p>
+            <w:pPr>
+              <w:jc w:val="center"/>
+            </w:pPr>
+          </w:p>
+        </w:tc>
+        <w:tc>
+          <w:tcPr>
+            <w:tcW w:w="4824" w:type="dxa"/>
+            <w:vAlign w:val="center"/>
+          </w:tcPr>
+          <w:p>
+            <w:pPr>
+              <w:jc w:val="center"/>
+            </w:pPr>
+          </w:p>
+        </w:tc>
+      </w:tr>
+      <w:tr>
+        <w:trPr>
+          <w:jc w:val="center"/>
+        </w:trPr>
+        <w:tc>
+          <w:tcPr>
+            <w:tcW w:w="4731" w:type="dxa"/>
+            <w:vAlign w:val="center"/>
+          </w:tcPr>
+          <w:p>
+            <w:pPr>
+              <w:jc w:val="center"/>
+            </w:pPr>
+          </w:p>
+        </w:tc>
+        <w:tc>
+          <w:tcPr>
+            <w:tcW w:w="4824" w:type="dxa"/>
+            <w:vAlign w:val="center"/>
+          </w:tcPr>
+          <w:p>
+            <w:pPr>
+              <w:jc w:val="center"/>
+            </w:pPr>
+          </w:p>
+        </w:tc>
+      </w:tr>
+      <w:tr>
+        <w:trPr>
+          <w:jc w:val="center"/>
+        </w:trPr>
+        <w:tc>
+          <w:tcPr>
+            <w:tcW w:w="4731" w:type="dxa"/>
+            <w:vAlign w:val="center"/>
+          </w:tcPr>
+          <w:p>
+            <w:pPr>
+              <w:jc w:val="center"/>
+            </w:pPr>
+          </w:p>
+        </w:tc>
+        <w:tc>
+          <w:tcPr>
+            <w:tcW w:w="4824" w:type="dxa"/>
+            <w:vAlign w:val="center"/>
+          </w:tcPr>
+          <w:p>
+            <w:pPr>
+              <w:jc w:val="center"/>
+            </w:pPr>
+          </w:p>
+        </w:tc>
+      </w:tr>
+      <w:tr>
+        <w:trPr>
+          <w:jc w:val="center"/>
+        </w:trPr>
+        <w:tc>
+          <w:tcPr>
+            <w:tcW w:w="4731" w:type="dxa"/>
+            <w:vAlign w:val="center"/>
+          </w:tcPr>
+          <w:p>
+            <w:pPr>
+              <w:jc w:val="center"/>
+            </w:pPr>
+          </w:p>
+        </w:tc>
+        <w:tc>
+          <w:tcPr>
+            <w:tcW w:w="4824" w:type="dxa"/>
+            <w:vAlign w:val="center"/>
+          </w:tcPr>
+          <w:p>
+            <w:pPr>
+              <w:jc w:val="center"/>
+            </w:pPr>
+          </w:p>
+        </w:tc>
+      </w:tr>
+      <w:tr>
+        <w:trPr>
+          <w:jc w:val="center"/>
+        </w:trPr>
+        <w:tc>
+          <w:tcPr>
+            <w:tcW w:w="4731" w:type="dxa"/>
+            <w:vAlign w:val="center"/>
+          </w:tcPr>
+          <w:p>
+            <w:pPr>
+              <w:jc w:val="center"/>
+            </w:pPr>
+          </w:p>
+        </w:tc>
+        <w:tc>
+          <w:tcPr>
+            <w:tcW w:w="4824" w:type="dxa"/>
+            <w:vAlign w:val="center"/>
+          </w:tcPr>
+          <w:p>
+            <w:pPr>
+              <w:jc w:val="center"/>
+            </w:pPr>
+          </w:p>
+        </w:tc>
+      </w:tr>
+      <w:tr>
+        <w:trPr>
+          <w:jc w:val="center"/>
+        </w:trPr>
+        <w:tc>
+          <w:tcPr>
+            <w:tcW w:w="4731" w:type="dxa"/>
+            <w:vAlign w:val="center"/>
+          </w:tcPr>
+          <w:p>
+            <w:pPr>
+              <w:jc w:val="center"/>
+            </w:pPr>
+          </w:p>
+        </w:tc>
+        <w:tc>
+          <w:tcPr>
+            <w:tcW w:w="4824" w:type="dxa"/>
+            <w:vAlign w:val="center"/>
+          </w:tcPr>
+          <w:p>
+            <w:pPr>
+              <w:jc w:val="center"/>
+            </w:pPr>
+          </w:p>
+        </w:tc>
+      </w:tr>
+      <w:tr>
+        <w:trPr>
+          <w:jc w:val="center"/>
+        </w:trPr>
+        <w:tc>
+          <w:tcPr>
+            <w:tcW w:w="4731" w:type="dxa"/>
+            <w:vAlign w:val="center"/>
+          </w:tcPr>
+          <w:p>
+            <w:pPr>
+              <w:jc w:val="center"/>
+            </w:pPr>
+          </w:p>
+        </w:tc>
+        <w:tc>
+          <w:tcPr>
+            <w:tcW w:w="4824" w:type="dxa"/>
+            <w:vAlign w:val="center"/>
+          </w:tcPr>
+          <w:p>
+            <w:pPr>
+              <w:jc w:val="center"/>
+            </w:pPr>
+          </w:p>
+        </w:tc>
+      </w:tr>
+      <w:tr>
+        <w:trPr>
+          <w:jc w:val="center"/>
+        </w:trPr>
+        <w:tc>
+          <w:tcPr>
+            <w:tcW w:w="4731" w:type="dxa"/>
+            <w:vAlign w:val="center"/>
+          </w:tcPr>
+          <w:p>
+            <w:pPr>
+              <w:jc w:val="center"/>
+            </w:pPr>
+          </w:p>
+        </w:tc>
+        <w:tc>
+          <w:tcPr>
+            <w:tcW w:w="4824" w:type="dxa"/>
+            <w:vAlign w:val="center"/>
+          </w:tcPr>
+          <w:p>
+            <w:pPr>
+              <w:jc w:val="center"/>
+            </w:pPr>
+          </w:p>
+        </w:tc>
+      </w:tr>
+      <w:tr>
+        <w:trPr>
+          <w:jc w:val="center"/>
+        </w:trPr>
+        <w:tc>
+          <w:tcPr>
+            <w:tcW w:w="4731" w:type="dxa"/>
+            <w:vAlign w:val="center"/>
+          </w:tcPr>
+          <w:p>
+            <w:pPr>
+              <w:jc w:val="center"/>
+            </w:pPr>
+          </w:p>
+        </w:tc>
+        <w:tc>
+          <w:tcPr>
+            <w:tcW w:w="4824" w:type="dxa"/>
+            <w:vAlign w:val="center"/>
+          </w:tcPr>
+          <w:p>
+            <w:pPr>
+              <w:jc w:val="center"/>
+            </w:pPr>
+          </w:p>
+        </w:tc>
+      </w:tr>
+      <w:tr>
+        <w:trPr>
+          <w:jc w:val="center"/>
+        </w:trPr>
+        <w:tc>
+          <w:tcPr>
+            <w:tcW w:w="4731" w:type="dxa"/>
+            <w:vAlign w:val="center"/>
+          </w:tcPr>
+          <w:p>
+            <w:pPr>
+              <w:jc w:val="center"/>
+            </w:pPr>
+          </w:p>
+        </w:tc>
+        <w:tc>
+          <w:tcPr>
+            <w:tcW w:w="4824" w:type="dxa"/>
+            <w:vAlign w:val="center"/>
+          </w:tcPr>
+          <w:p>
+            <w:pPr>
+              <w:jc w:val="center"/>
+            </w:pPr>
+          </w:p>
+        </w:tc>
+      </w:tr>
+      <w:tr>
+        <w:trPr>
+          <w:jc w:val="center"/>
+        </w:trPr>
+        <w:tc>
+          <w:tcPr>
+            <w:tcW w:w="4731" w:type="dxa"/>
+            <w:vAlign w:val="center"/>
+          </w:tcPr>
+          <w:p>
+            <w:pPr>
+              <w:jc w:val="center"/>
+            </w:pPr>
+          </w:p>
+        </w:tc>
+        <w:tc>
+          <w:tcPr>
+            <w:tcW w:w="4824" w:type="dxa"/>
+            <w:vAlign w:val="center"/>
+          </w:tcPr>
+          <w:p>
+            <w:pPr>
+              <w:jc w:val="center"/>
+            </w:pPr>
+          </w:p>
+        </w:tc>
+      </w:tr>
+      <w:tr>
+        <w:trPr>
+          <w:jc w:val="center"/>
+        </w:trPr>
+        <w:tc>
+          <w:tcPr>
+            <w:tcW w:w="4731" w:type="dxa"/>
+            <w:vAlign w:val="center"/>
+          </w:tcPr>
+          <w:p>
+            <w:pPr>
+              <w:jc w:val="center"/>
+            </w:pPr>
+          </w:p>
+        </w:tc>
+        <w:tc>
+          <w:tcPr>
+            <w:tcW w:w="4824" w:type="dxa"/>
+            <w:vAlign w:val="center"/>
+          </w:tcPr>
+          <w:p>
+            <w:pPr>
+              <w:jc w:val="center"/>
+            </w:pPr>
+          </w:p>
+        </w:tc>
+      </w:tr>
+      <w:tr>
+        <w:trPr>
+          <w:jc w:val="center"/>
+        </w:trPr>
+        <w:tc>
+          <w:tcPr>
+            <w:tcW w:w="4731" w:type="dxa"/>
+            <w:vAlign w:val="center"/>
+          </w:tcPr>
+          <w:p>
+            <w:pPr>
+              <w:jc w:val="center"/>
+            </w:pPr>
+          </w:p>
+        </w:tc>
+        <w:tc>
+          <w:tcPr>
+            <w:tcW w:w="4824" w:type="dxa"/>
+            <w:vAlign w:val="center"/>
+          </w:tcPr>
+          <w:p>
+            <w:pPr>
+              <w:jc w:val="center"/>
+            </w:pPr>
+          </w:p>
+        </w:tc>
+      </w:tr>
+      <w:tr>
+        <w:trPr>
+          <w:jc w:val="center"/>
+        </w:trPr>
+        <w:tc>
+          <w:tcPr>
+            <w:tcW w:w="4731" w:type="dxa"/>
+            <w:vAlign w:val="center"/>
+          </w:tcPr>
+          <w:p>
+            <w:pPr>
+              <w:jc w:val="center"/>
+            </w:pPr>
+          </w:p>
+        </w:tc>
+        <w:tc>
+          <w:tcPr>
+            <w:tcW w:w="4824" w:type="dxa"/>
+            <w:vAlign w:val="center"/>
+          </w:tcPr>
+          <w:p>
+            <w:pPr>
+              <w:jc w:val="center"/>
+            </w:pPr>
+          </w:p>
+        </w:tc>
+      </w:tr>
+      <w:tr>
+        <w:trPr>
+          <w:jc w:val="center"/>
+        </w:trPr>
+        <w:tc>
+          <w:tcPr>
+            <w:tcW w:w="4731" w:type="dxa"/>
+            <w:vAlign w:val="center"/>
+          </w:tcPr>
+          <w:p>
+            <w:pPr>
+              <w:jc w:val="center"/>
+            </w:pPr>
+          </w:p>
+        </w:tc>
+        <w:tc>
+          <w:tcPr>
+            <w:tcW w:w="4824" w:type="dxa"/>
+            <w:vAlign w:val="center"/>
+          </w:tcPr>
+          <w:p>
+            <w:pPr>
+              <w:jc w:val="center"/>
+            </w:pPr>
+          </w:p>
+        </w:tc>
+      </w:tr>
+      <w:tr>
+        <w:trPr>
+          <w:jc w:val="center"/>
+        </w:trPr>
+        <w:tc>
+          <w:tcPr>
+            <w:tcW w:w="4731" w:type="dxa"/>
+            <w:vAlign w:val="center"/>
+          </w:tcPr>
+          <w:p>
+            <w:pPr>
+              <w:jc w:val="center"/>
+            </w:pPr>
+          </w:p>
+        </w:tc>
+        <w:tc>
+          <w:tcPr>
+            <w:tcW w:w="4824" w:type="dxa"/>
+            <w:vAlign w:val="center"/>
+          </w:tcPr>
+          <w:p>
+            <w:pPr>
+              <w:jc w:val="center"/>
+            </w:pPr>
+          </w:p>
+        </w:tc>
+      </w:tr>
+      <w:tr>
+        <w:trPr>
+          <w:jc w:val="center"/>
+        </w:trPr>
+        <w:tc>
+          <w:tcPr>
+            <w:tcW w:w="4731" w:type="dxa"/>
+            <w:vAlign w:val="center"/>
+          </w:tcPr>
+          <w:p>
+            <w:pPr>
+              <w:jc w:val="center"/>
+            </w:pPr>
+          </w:p>
+        </w:tc>
+        <w:tc>
+          <w:tcPr>
+            <w:tcW w:w="4824" w:type="dxa"/>
+            <w:vAlign w:val="center"/>
+          </w:tcPr>
+          <w:p>
+            <w:pPr>
+              <w:jc w:val="center"/>
+            </w:pPr>
+          </w:p>
+        </w:tc>
+      </w:tr>
+      <w:tr>
+        <w:trPr>
+          <w:jc w:val="center"/>
+        </w:trPr>
+        <w:tc>
+          <w:tcPr>
+            <w:tcW w:w="4731" w:type="dxa"/>
+            <w:vAlign w:val="center"/>
+          </w:tcPr>
+          <w:p>
+            <w:pPr>
+              <w:jc w:val="center"/>
+            </w:pPr>
+          </w:p>
+        </w:tc>
+        <w:tc>
+          <w:tcPr>
+            <w:tcW w:w="4824" w:type="dxa"/>
+            <w:vAlign w:val="center"/>
+          </w:tcPr>
+          <w:p>
+            <w:pPr>
+              <w:jc w:val="center"/>
+            </w:pPr>
+          </w:p>
+        </w:tc>
+      </w:tr>
+      <w:tr>
+        <w:trPr>
+          <w:jc w:val="center"/>
+        </w:trPr>
+        <w:tc>
+          <w:tcPr>
+            <w:tcW w:w="4731" w:type="dxa"/>
+            <w:vAlign w:val="center"/>
+          </w:tcPr>
+          <w:p>
+            <w:pPr>
+              <w:jc w:val="center"/>
+            </w:pPr>
+          </w:p>
+        </w:tc>
+        <w:tc>
+          <w:tcPr>
+            <w:tcW w:w="4824" w:type="dxa"/>
+            <w:vAlign w:val="center"/>
+          </w:tcPr>
+          <w:p>
+            <w:pPr>
+              <w:jc w:val="center"/>
+            </w:pPr>
+          </w:p>
+        </w:tc>
+      </w:tr>
+      <w:tr>
+        <w:trPr>
+          <w:jc w:val="center"/>
+        </w:trPr>
+        <w:tc>
+          <w:tcPr>
+            <w:tcW w:w="4731" w:type="dxa"/>
+            <w:vAlign w:val="center"/>
+          </w:tcPr>
+          <w:p>
+            <w:pPr>
+              <w:jc w:val="center"/>
+            </w:pPr>
+          </w:p>
+        </w:tc>
+        <w:tc>
+          <w:tcPr>
+            <w:tcW w:w="4824" w:type="dxa"/>
+            <w:vAlign w:val="center"/>
+          </w:tcPr>
+          <w:p>
+            <w:pPr>
+              <w:jc w:val="center"/>
+            </w:pPr>
+          </w:p>
+        </w:tc>
+      </w:tr>
+      <w:tr>
+        <w:trPr>
+          <w:jc w:val="center"/>
+        </w:trPr>
+        <w:tc>
+          <w:tcPr>
+            <w:tcW w:w="4731" w:type="dxa"/>
+            <w:vAlign w:val="center"/>
+          </w:tcPr>
+          <w:p>
+            <w:pPr>
+              <w:jc w:val="center"/>
+            </w:pPr>
+          </w:p>
+        </w:tc>
+        <w:tc>
+          <w:tcPr>
+            <w:tcW w:w="4824" w:type="dxa"/>
+            <w:vAlign w:val="center"/>
+          </w:tcPr>
+          <w:p>
+            <w:pPr>
+              <w:jc w:val="center"/>
+            </w:pPr>
+          </w:p>
+        </w:tc>
+      </w:tr>
+      <w:tr>
+        <w:trPr>
+          <w:jc w:val="center"/>
+        </w:trPr>
+        <w:tc>
+          <w:tcPr>
+            <w:tcW w:w="4731" w:type="dxa"/>
+            <w:vAlign w:val="center"/>
+          </w:tcPr>
+          <w:p>
+            <w:pPr>
+              <w:jc w:val="center"/>
+            </w:pPr>
+          </w:p>
+        </w:tc>
+        <w:tc>
+          <w:tcPr>
+            <w:tcW w:w="4824" w:type="dxa"/>
+            <w:vAlign w:val="center"/>
+          </w:tcPr>
+          <w:p>
+            <w:pPr>
+              <w:jc w:val="center"/>
+            </w:pPr>
+          </w:p>
+        </w:tc>
+      </w:tr>
+      <w:tr>
+        <w:trPr>
+          <w:jc w:val="center"/>
+        </w:trPr>
+        <w:tc>
+          <w:tcPr>
+            <w:tcW w:w="4731" w:type="dxa"/>
+            <w:vAlign w:val="center"/>
+          </w:tcPr>
+          <w:p>
+            <w:pPr>
+              <w:jc w:val="center"/>
+            </w:pPr>
+          </w:p>
+        </w:tc>
+        <w:tc>
+          <w:tcPr>
+            <w:tcW w:w="4824" w:type="dxa"/>
+            <w:vAlign w:val="center"/>
+          </w:tcPr>
+          <w:p>
+            <w:pPr>
+              <w:jc w:val="center"/>
+            </w:pPr>
+          </w:p>
+        </w:tc>
+      </w:tr>
+      <w:tr>
+        <w:trPr>
+          <w:jc w:val="center"/>
+        </w:trPr>
+        <w:tc>
+          <w:tcPr>
+            <w:tcW w:w="4731" w:type="dxa"/>
+            <w:vAlign w:val="center"/>
+          </w:tcPr>
+          <w:p>
+            <w:pPr>
+              <w:jc w:val="center"/>
+            </w:pPr>
+          </w:p>
+        </w:tc>
+        <w:tc>
+          <w:tcPr>
+            <w:tcW w:w="4824" w:type="dxa"/>
+            <w:vAlign w:val="center"/>
+          </w:tcPr>
+          <w:p>
+            <w:pPr>
+              <w:jc w:val="center"/>
+            </w:pPr>
+          </w:p>
+        </w:tc>
+      </w:tr>
+      <w:tr>
+        <w:trPr>
+          <w:jc w:val="center"/>
+        </w:trPr>
+        <w:tc>
+          <w:tcPr>
+            <w:tcW w:w="4731" w:type="dxa"/>
+            <w:vAlign w:val="center"/>
+          </w:tcPr>
+          <w:p>
+            <w:pPr>
+              <w:jc w:val="center"/>
+            </w:pPr>
+          </w:p>
+        </w:tc>
+        <w:tc>
+          <w:tcPr>
+            <w:tcW w:w="4824" w:type="dxa"/>
+            <w:vAlign w:val="center"/>
+          </w:tcPr>
+          <w:p>
+            <w:pPr>
+              <w:jc w:val="center"/>
+            </w:pPr>
+          </w:p>
+        </w:tc>
+      </w:tr>
+      <w:tr>
+        <w:trPr>
+          <w:jc w:val="center"/>
+        </w:trPr>
+        <w:tc>
+          <w:tcPr>
+            <w:tcW w:w="4731" w:type="dxa"/>
+            <w:vAlign w:val="center"/>
+          </w:tcPr>
+          <w:p>
+            <w:pPr>
+              <w:jc w:val="center"/>
+            </w:pPr>
+          </w:p>
+        </w:tc>
+        <w:tc>
+          <w:tcPr>
+            <w:tcW w:w="4824" w:type="dxa"/>
+            <w:vAlign w:val="center"/>
+          </w:tcPr>
+          <w:p>
+            <w:pPr>
+              <w:jc w:val="center"/>
+            </w:pPr>
+          </w:p>
+        </w:tc>
+      </w:tr>
+      <w:tr>
+        <w:trPr>
+          <w:jc w:val="center"/>
+        </w:trPr>
+        <w:tc>
+          <w:tcPr>
+            <w:tcW w:w="4731" w:type="dxa"/>
+            <w:vAlign w:val="center"/>
+          </w:tcPr>
+          <w:p>
+            <w:pPr>
+              <w:jc w:val="center"/>
+            </w:pPr>
+          </w:p>
+        </w:tc>
+        <w:tc>
+          <w:tcPr>
+            <w:tcW w:w="4824" w:type="dxa"/>
+            <w:vAlign w:val="center"/>
+          </w:tcPr>
+          <w:p>
+            <w:pPr>
+              <w:jc w:val="center"/>
+            </w:pPr>
+          </w:p>
+        </w:tc>
+      </w:tr>
+      <w:tr>
+        <w:trPr>
+          <w:jc w:val="center"/>
+        </w:trPr>
+        <w:tc>
+          <w:tcPr>
+            <w:tcW w:w="4731" w:type="dxa"/>
+            <w:vAlign w:val="center"/>
+          </w:tcPr>
+          <w:p>
+            <w:pPr>
+              <w:jc w:val="center"/>
+            </w:pPr>
+          </w:p>
+        </w:tc>
+        <w:tc>
+          <w:tcPr>
+            <w:tcW w:w="4824" w:type="dxa"/>
+            <w:vAlign w:val="center"/>
+          </w:tcPr>
+          <w:p>
+            <w:pPr>
+              <w:jc w:val="center"/>
+            </w:pPr>
+          </w:p>
+        </w:tc>
+      </w:tr>
+      <w:tr>
+        <w:trPr>
+          <w:jc w:val="center"/>
+        </w:trPr>
+        <w:tc>
+          <w:tcPr>
+            <w:tcW w:w="4731" w:type="dxa"/>
+            <w:vAlign w:val="center"/>
+          </w:tcPr>
+          <w:p>
+            <w:pPr>
+              <w:jc w:val="center"/>
+            </w:pPr>
+          </w:p>
+        </w:tc>
+        <w:tc>
+          <w:tcPr>
+            <w:tcW w:w="4824" w:type="dxa"/>
+            <w:vAlign w:val="center"/>
+          </w:tcPr>
+          <w:p>
+            <w:pPr>
+              <w:jc w:val="center"/>
+            </w:pPr>
+          </w:p>
+        </w:tc>
+      </w:tr>
+      <w:tr>
+        <w:trPr>
+          <w:jc w:val="center"/>
+        </w:trPr>
+        <w:tc>
+          <w:tcPr>
+            <w:tcW w:w="4731" w:type="dxa"/>
+            <w:vAlign w:val="center"/>
+          </w:tcPr>
+          <w:p>
+            <w:pPr>
+              <w:jc w:val="center"/>
+            </w:pPr>
+          </w:p>
+        </w:tc>
+        <w:tc>
+          <w:tcPr>
+            <w:tcW w:w="4824" w:type="dxa"/>
+            <w:vAlign w:val="center"/>
+          </w:tcPr>
+          <w:p>
+            <w:pPr>
+              <w:jc w:val="center"/>
+            </w:pPr>
+          </w:p>
+        </w:tc>
+      </w:tr>
+      <w:tr>
+        <w:trPr>
+          <w:jc w:val="center"/>
+        </w:trPr>
+        <w:tc>
+          <w:tcPr>
+            <w:tcW w:w="4731" w:type="dxa"/>
+            <w:vAlign w:val="center"/>
+          </w:tcPr>
+          <w:p>
+            <w:pPr>
+              <w:jc w:val="center"/>
+            </w:pPr>
+          </w:p>
+        </w:tc>
+        <w:tc>
+          <w:tcPr>
+            <w:tcW w:w="4824" w:type="dxa"/>
+            <w:vAlign w:val="center"/>
+          </w:tcPr>
+          <w:p>
+            <w:pPr>
+              <w:jc w:val="center"/>
+            </w:pPr>
+          </w:p>
+        </w:tc>
+      </w:tr>
+      <w:tr>
+        <w:trPr>
+          <w:jc w:val="center"/>
+        </w:trPr>
+        <w:tc>
+          <w:tcPr>
+            <w:tcW w:w="4731" w:type="dxa"/>
+            <w:vAlign w:val="center"/>
+          </w:tcPr>
+          <w:p>
+            <w:pPr>
+              <w:jc w:val="center"/>
+            </w:pPr>
+          </w:p>
+        </w:tc>
+        <w:tc>
+          <w:tcPr>
+            <w:tcW w:w="4824" w:type="dxa"/>
+            <w:vAlign w:val="center"/>
+          </w:tcPr>
+          <w:p>
+            <w:pPr>
+              <w:jc w:val="center"/>
+            </w:pPr>
+          </w:p>
+        </w:tc>
+      </w:tr>
+      <w:tr>
+        <w:trPr>
+          <w:jc w:val="center"/>
+        </w:trPr>
+        <w:tc>
+          <w:tcPr>
+            <w:tcW w:w="4731" w:type="dxa"/>
+            <w:vAlign w:val="center"/>
+          </w:tcPr>
+          <w:p>
+            <w:pPr>
+              <w:jc w:val="center"/>
+            </w:pPr>
+          </w:p>
+        </w:tc>
+        <w:tc>
+          <w:tcPr>
+            <w:tcW w:w="4824" w:type="dxa"/>
+            <w:vAlign w:val="center"/>
+          </w:tcPr>
+          <w:p>
+            <w:pPr>
+              <w:jc w:val="center"/>
+            </w:pPr>
+          </w:p>
+        </w:tc>
+      </w:tr>
+      <w:tr>
+        <w:trPr>
+          <w:jc w:val="center"/>
+        </w:trPr>
+        <w:tc>
+          <w:tcPr>
+            <w:tcW w:w="4731" w:type="dxa"/>
+            <w:vAlign w:val="center"/>
+          </w:tcPr>
+          <w:p>
+            <w:pPr>
+              <w:jc w:val="center"/>
+            </w:pPr>
+          </w:p>
+        </w:tc>
+        <w:tc>
+          <w:tcPr>
+            <w:tcW w:w="4824" w:type="dxa"/>
+            <w:vAlign w:val="center"/>
+          </w:tcPr>
+          <w:p>
+            <w:pPr>
+              <w:jc w:val="center"/>
+            </w:pPr>
+          </w:p>
+        </w:tc>
+      </w:tr>
+      <w:tr>
+        <w:trPr>
+          <w:jc w:val="center"/>
+        </w:trPr>
+        <w:tc>
+          <w:tcPr>
+            <w:tcW w:w="4731" w:type="dxa"/>
+            <w:vAlign w:val="center"/>
+          </w:tcPr>
+          <w:p>
+            <w:pPr>
+              <w:jc w:val="center"/>
+            </w:pPr>
+          </w:p>
+        </w:tc>
+        <w:tc>
+          <w:tcPr>
+            <w:tcW w:w="4824" w:type="dxa"/>
+            <w:vAlign w:val="center"/>
+          </w:tcPr>
+          <w:p>
+            <w:pPr>
+              <w:jc w:val="center"/>
+            </w:pPr>
+          </w:p>
+        </w:tc>
+      </w:tr>
+      <w:tr>
+        <w:trPr>
+          <w:jc w:val="center"/>
+        </w:trPr>
+        <w:tc>
+          <w:tcPr>
+            <w:tcW w:w="4731" w:type="dxa"/>
+            <w:vAlign w:val="center"/>
+          </w:tcPr>
+          <w:p>
+            <w:pPr>
+              <w:jc w:val="center"/>
+            </w:pPr>
+          </w:p>
+        </w:tc>
+        <w:tc>
+          <w:tcPr>
+            <w:tcW w:w="4824" w:type="dxa"/>
+            <w:vAlign w:val="center"/>
+          </w:tcPr>
+          <w:p>
+            <w:pPr>
+              <w:jc w:val="center"/>
+            </w:pPr>
+          </w:p>
+        </w:tc>
+      </w:tr>
+      <w:tr>
+        <w:trPr>
+          <w:jc w:val="center"/>
+        </w:trPr>
+        <w:tc>
+          <w:tcPr>
+            <w:tcW w:w="4731" w:type="dxa"/>
+            <w:vAlign w:val="center"/>
+          </w:tcPr>
+          <w:p>
+            <w:pPr>
+              <w:jc w:val="center"/>
+            </w:pPr>
+          </w:p>
+        </w:tc>
+        <w:tc>
+          <w:tcPr>
+            <w:tcW w:w="4824" w:type="dxa"/>
+            <w:vAlign w:val="center"/>
+          </w:tcPr>
+          <w:p>
+            <w:pPr>
+              <w:jc w:val="center"/>
+            </w:pPr>
+          </w:p>
+        </w:tc>
+      </w:tr>
+      <w:tr>
+        <w:trPr>
+          <w:jc w:val="center"/>
+        </w:trPr>
+        <w:tc>
+          <w:tcPr>
+            <w:tcW w:w="4731" w:type="dxa"/>
+            <w:vAlign w:val="center"/>
+          </w:tcPr>
+          <w:p>
+            <w:pPr>
+              <w:jc w:val="center"/>
+            </w:pPr>
+          </w:p>
+        </w:tc>
+        <w:tc>
+          <w:tcPr>
+            <w:tcW w:w="4824" w:type="dxa"/>
+            <w:vAlign w:val="center"/>
+          </w:tcPr>
+          <w:p>
+            <w:pPr>
+              <w:jc w:val="center"/>
+            </w:pPr>
+          </w:p>
+        </w:tc>
+      </w:tr>
+      <w:tr>
+        <w:trPr>
+          <w:jc w:val="center"/>
+        </w:trPr>
+        <w:tc>
+          <w:tcPr>
+            <w:tcW w:w="4731" w:type="dxa"/>
+            <w:vAlign w:val="center"/>
+          </w:tcPr>
+          <w:p>
+            <w:pPr>
+              <w:jc w:val="center"/>
+            </w:pPr>
+          </w:p>
+        </w:tc>
+        <w:tc>
+          <w:tcPr>
+            <w:tcW w:w="4824" w:type="dxa"/>
+            <w:vAlign w:val="center"/>
+          </w:tcPr>
+          <w:p>
+            <w:pPr>
+              <w:jc w:val="center"/>
+            </w:pPr>
+          </w:p>
+        </w:tc>
+      </w:tr>
+      <w:tr>
+        <w:trPr>
+          <w:jc w:val="center"/>
+        </w:trPr>
+        <w:tc>
+          <w:tcPr>
+            <w:tcW w:w="4731" w:type="dxa"/>
+            <w:vAlign w:val="center"/>
+          </w:tcPr>
+          <w:p>
+            <w:pPr>
+              <w:jc w:val="center"/>
+            </w:pPr>
+          </w:p>
+        </w:tc>
+        <w:tc>
+          <w:tcPr>
+            <w:tcW w:w="4824" w:type="dxa"/>
+            <w:vAlign w:val="center"/>
+          </w:tcPr>
+          <w:p>
+            <w:pPr>
+              <w:jc w:val="center"/>
+            </w:pPr>
+          </w:p>
+        </w:tc>
+      </w:tr>
+      <w:tr>
+        <w:trPr>
+          <w:jc w:val="center"/>
+        </w:trPr>
+        <w:tc>
+          <w:tcPr>
+            <w:tcW w:w="4731" w:type="dxa"/>
+            <w:vAlign w:val="center"/>
+          </w:tcPr>
+          <w:p>
+            <w:pPr>
+              <w:jc w:val="center"/>
+            </w:pPr>
+          </w:p>
+        </w:tc>
+        <w:tc>
+          <w:tcPr>
+            <w:tcW w:w="4824" w:type="dxa"/>
+            <w:vAlign w:val="center"/>
+          </w:tcPr>
+          <w:p>
+            <w:pPr>
+              <w:jc w:val="center"/>
+            </w:pPr>
+          </w:p>
+        </w:tc>
+      </w:tr>
+      <w:tr>
+        <w:trPr>
+          <w:jc w:val="center"/>
+        </w:trPr>
+        <w:tc>
+          <w:tcPr>
+            <w:tcW w:w="4731" w:type="dxa"/>
+            <w:vAlign w:val="center"/>
+          </w:tcPr>
+          <w:p>
+            <w:pPr>
+              <w:jc w:val="center"/>
+            </w:pPr>
+          </w:p>
+        </w:tc>
+        <w:tc>
+          <w:tcPr>
+            <w:tcW w:w="4824" w:type="dxa"/>
+            <w:vAlign w:val="center"/>
+          </w:tcPr>
+          <w:p>
+            <w:pPr>
+              <w:jc w:val="center"/>
+            </w:pPr>
+          </w:p>
+        </w:tc>
+      </w:tr>
+      <w:tr>
+        <w:trPr>
+          <w:jc w:val="center"/>
+        </w:trPr>
+        <w:tc>
+          <w:tcPr>
+            <w:tcW w:w="4731" w:type="dxa"/>
+            <w:vAlign w:val="center"/>
+          </w:tcPr>
+          <w:p>
+            <w:pPr>
+              <w:jc w:val="center"/>
+            </w:pPr>
+          </w:p>
+        </w:tc>
+        <w:tc>
+          <w:tcPr>
+            <w:tcW w:w="4824" w:type="dxa"/>
+            <w:vAlign w:val="center"/>
+          </w:tcPr>
+          <w:p>
+            <w:pPr>
+              <w:jc w:val="center"/>
+            </w:pPr>
+          </w:p>
+        </w:tc>
+      </w:tr>
+      <w:tr>
+        <w:trPr>
+          <w:jc w:val="center"/>
+        </w:trPr>
+        <w:tc>
+          <w:tcPr>
+            <w:tcW w:w="4731" w:type="dxa"/>
+            <w:vAlign w:val="center"/>
+          </w:tcPr>
+          <w:p>
+            <w:pPr>
+              <w:jc w:val="center"/>
+            </w:pPr>
+          </w:p>
+        </w:tc>
+        <w:tc>
+          <w:tcPr>
+            <w:tcW w:w="4824" w:type="dxa"/>
+            <w:vAlign w:val="center"/>
+          </w:tcPr>
+          <w:p>
+            <w:pPr>
+              <w:jc w:val="center"/>
+            </w:pPr>
+          </w:p>
+        </w:tc>
+      </w:tr>
+      <w:tr>
+        <w:trPr>
+          <w:jc w:val="center"/>
+        </w:trPr>
+        <w:tc>
+          <w:tcPr>
+            <w:tcW w:w="4731" w:type="dxa"/>
+            <w:vAlign w:val="center"/>
+          </w:tcPr>
+          <w:p>
+            <w:pPr>
+              <w:jc w:val="center"/>
+            </w:pPr>
+          </w:p>
+        </w:tc>
+        <w:tc>
+          <w:tcPr>
+            <w:tcW w:w="4824" w:type="dxa"/>
+            <w:vAlign w:val="center"/>
+          </w:tcPr>
+          <w:p>
+            <w:pPr>
+              <w:jc w:val="center"/>
+            </w:pPr>
+          </w:p>
+        </w:tc>
+      </w:tr>
+      <w:tr>
+        <w:trPr>
+          <w:jc w:val="center"/>
+        </w:trPr>
+        <w:tc>
+          <w:tcPr>
+            <w:tcW w:w="4731" w:type="dxa"/>
+            <w:vAlign w:val="center"/>
+          </w:tcPr>
+          <w:p>
+            <w:pPr>
+              <w:jc w:val="center"/>
+            </w:pPr>
+          </w:p>
+        </w:tc>
+        <w:tc>
+          <w:tcPr>
+            <w:tcW w:w="4824" w:type="dxa"/>
+            <w:vAlign w:val="center"/>
+          </w:tcPr>
+          <w:p>
+            <w:pPr>
+              <w:jc w:val="center"/>
+            </w:pPr>
+          </w:p>
+        </w:tc>
+      </w:tr>
+      <w:tr>
+        <w:trPr>
+          <w:jc w:val="center"/>
+        </w:trPr>
+        <w:tc>
+          <w:tcPr>
+            <w:tcW w:w="4731" w:type="dxa"/>
+            <w:vAlign w:val="center"/>
+          </w:tcPr>
+          <w:p>
+            <w:pPr>
+              <w:jc w:val="center"/>
+            </w:pPr>
+          </w:p>
+        </w:tc>
+        <w:tc>
+          <w:tcPr>
+            <w:tcW w:w="4824" w:type="dxa"/>
+            <w:vAlign w:val="center"/>
+          </w:tcPr>
+          <w:p>
+            <w:pPr>
+              <w:jc w:val="center"/>
+            </w:pPr>
+          </w:p>
+        </w:tc>
+      </w:tr>
+      <w:tr>
+        <w:trPr>
+          <w:jc w:val="center"/>
+        </w:trPr>
+        <w:tc>
+          <w:tcPr>
+            <w:tcW w:w="4731" w:type="dxa"/>
+            <w:vAlign w:val="center"/>
+          </w:tcPr>
+          <w:p>
+            <w:pPr>
+              <w:jc w:val="center"/>
+            </w:pPr>
+          </w:p>
+        </w:tc>
+        <w:tc>
+          <w:tcPr>
+            <w:tcW w:w="4824" w:type="dxa"/>
+            <w:vAlign w:val="center"/>
+          </w:tcPr>
+          <w:p>
+            <w:pPr>
+              <w:jc w:val="center"/>
+            </w:pPr>
+          </w:p>
+        </w:tc>
+      </w:tr>
+      <w:tr>
+        <w:trPr>
+          <w:jc w:val="center"/>
+        </w:trPr>
+        <w:tc>
+          <w:tcPr>
+            <w:tcW w:w="4731" w:type="dxa"/>
+            <w:vAlign w:val="center"/>
+          </w:tcPr>
+          <w:p>
+            <w:pPr>
+              <w:jc w:val="center"/>
+            </w:pPr>
+          </w:p>
+        </w:tc>
+        <w:tc>
+          <w:tcPr>
+            <w:tcW w:w="4824" w:type="dxa"/>
+            <w:vAlign w:val="center"/>
+          </w:tcPr>
+          <w:p>
+            <w:pPr>
+              <w:jc w:val="center"/>
+            </w:pPr>
+          </w:p>
+        </w:tc>
+      </w:tr>
+      <w:tr>
+        <w:trPr>
+          <w:jc w:val="center"/>
+        </w:trPr>
+        <w:tc>
+          <w:tcPr>
+            <w:tcW w:w="4731" w:type="dxa"/>
+            <w:vAlign w:val="center"/>
+          </w:tcPr>
+          <w:p>
+            <w:pPr>
+              <w:jc w:val="center"/>
+            </w:pPr>
+          </w:p>
+        </w:tc>
+        <w:tc>
+          <w:tcPr>
+            <w:tcW w:w="4824" w:type="dxa"/>
+            <w:vAlign w:val="center"/>
+          </w:tcPr>
+          <w:p>
+            <w:pPr>
+              <w:jc w:val="center"/>
+            </w:pPr>
+          </w:p>
+        </w:tc>
+      </w:tr>
+      <w:tr>
+        <w:trPr>
+          <w:jc w:val="center"/>
+        </w:trPr>
+        <w:tc>
+          <w:tcPr>
+            <w:tcW w:w="4731" w:type="dxa"/>
+            <w:vAlign w:val="center"/>
+          </w:tcPr>
+          <w:p>
+            <w:pPr>
+              <w:jc w:val="center"/>
+            </w:pPr>
+          </w:p>
+        </w:tc>
+        <w:tc>
+          <w:tcPr>
+            <w:tcW w:w="4824" w:type="dxa"/>
+            <w:vAlign w:val="center"/>
+          </w:tcPr>
+          <w:p>
+            <w:pPr>
+              <w:jc w:val="center"/>
+            </w:pPr>
+          </w:p>
+        </w:tc>
+      </w:tr>
+      <w:tr>
+        <w:trPr>
+          <w:jc w:val="center"/>
+        </w:trPr>
+        <w:tc>
+          <w:tcPr>
+            <w:tcW w:w="4731" w:type="dxa"/>
+            <w:vAlign w:val="center"/>
+          </w:tcPr>
+          <w:p>
+            <w:pPr>
+              <w:jc w:val="center"/>
+            </w:pPr>
+          </w:p>
+        </w:tc>
+        <w:tc>
+          <w:tcPr>
+            <w:tcW w:w="4824" w:type="dxa"/>
+            <w:vAlign w:val="center"/>
+          </w:tcPr>
+          <w:p>
+            <w:pPr>
+              <w:jc w:val="center"/>
+            </w:pPr>
+          </w:p>
+        </w:tc>
+      </w:tr>
+      <w:tr>
+        <w:trPr>
+          <w:jc w:val="center"/>
+        </w:trPr>
+        <w:tc>
+          <w:tcPr>
+            <w:tcW w:w="4731" w:type="dxa"/>
+            <w:vAlign w:val="center"/>
+          </w:tcPr>
+          <w:p>
+            <w:pPr>
+              <w:jc w:val="center"/>
+            </w:pPr>
+          </w:p>
+        </w:tc>
+        <w:tc>
+          <w:tcPr>
+            <w:tcW w:w="4824" w:type="dxa"/>
+            <w:vAlign w:val="center"/>
+          </w:tcPr>
+          <w:p>
+            <w:pPr>
+              <w:jc w:val="center"/>
+            </w:pPr>
+          </w:p>
+        </w:tc>
+      </w:tr>
+      <w:tr>
+        <w:trPr>
+          <w:jc w:val="center"/>
+        </w:trPr>
+        <w:tc>
+          <w:tcPr>
+            <w:tcW w:w="4731" w:type="dxa"/>
+            <w:vAlign w:val="center"/>
+          </w:tcPr>
+          <w:p>
+            <w:pPr>
+              <w:jc w:val="center"/>
+            </w:pPr>
+          </w:p>
+        </w:tc>
+        <w:tc>
+          <w:tcPr>
+            <w:tcW w:w="4824" w:type="dxa"/>
+            <w:vAlign w:val="center"/>
+          </w:tcPr>
+          <w:p>
+            <w:pPr>
+              <w:jc w:val="center"/>
+            </w:pPr>
+          </w:p>
+        </w:tc>
+      </w:tr>
+      <w:tr>
+        <w:trPr>
+          <w:jc w:val="center"/>
+        </w:trPr>
+        <w:tc>
+          <w:tcPr>
+            <w:tcW w:w="4731" w:type="dxa"/>
+            <w:vAlign w:val="center"/>
+          </w:tcPr>
+          <w:p>
+            <w:pPr>
+              <w:jc w:val="center"/>
+            </w:pPr>
+          </w:p>
+        </w:tc>
+        <w:tc>
+          <w:tcPr>
+            <w:tcW w:w="4824" w:type="dxa"/>
+            <w:vAlign w:val="center"/>
+          </w:tcPr>
+          <w:p>
+            <w:pPr>
+              <w:jc w:val="center"/>
+            </w:pPr>
+          </w:p>
+        </w:tc>
+      </w:tr>
+      <w:tr>
+        <w:trPr>
+          <w:jc w:val="center"/>
+        </w:trPr>
+        <w:tc>
+          <w:tcPr>
+            <w:tcW w:w="4731" w:type="dxa"/>
+            <w:vAlign w:val="center"/>
+          </w:tcPr>
+          <w:p>
+            <w:pPr>
+              <w:jc w:val="center"/>
+            </w:pPr>
+          </w:p>
+        </w:tc>
+        <w:tc>
+          <w:tcPr>
+            <w:tcW w:w="4824" w:type="dxa"/>
+            <w:vAlign w:val="center"/>
+          </w:tcPr>
+          <w:p>
+            <w:pPr>
+              <w:jc w:val="center"/>
+            </w:pPr>
+          </w:p>
+        </w:tc>
+      </w:tr>
+      <w:tr>
+        <w:trPr>
+          <w:jc w:val="center"/>
+        </w:trPr>
+        <w:tc>
+          <w:tcPr>
+            <w:tcW w:w="4731" w:type="dxa"/>
+            <w:vAlign w:val="center"/>
+          </w:tcPr>
+          <w:p>
+            <w:pPr>
+              <w:jc w:val="center"/>
+            </w:pPr>
+          </w:p>
+        </w:tc>
+        <w:tc>
+          <w:tcPr>
+            <w:tcW w:w="4824" w:type="dxa"/>
+            <w:vAlign w:val="center"/>
+          </w:tcPr>
+          <w:p>
+            <w:pPr>
+              <w:jc w:val="center"/>
+            </w:pPr>
+          </w:p>
+        </w:tc>
+      </w:tr>
+      <w:tr>
+        <w:trPr>
+          <w:jc w:val="center"/>
+        </w:trPr>
+        <w:tc>
+          <w:tcPr>
+            <w:tcW w:w="4731" w:type="dxa"/>
+            <w:vAlign w:val="center"/>
+          </w:tcPr>
+          <w:p>
+            <w:pPr>
+              <w:jc w:val="center"/>
+            </w:pPr>
+          </w:p>
+        </w:tc>
+        <w:tc>
+          <w:tcPr>
+            <w:tcW w:w="4824" w:type="dxa"/>
+            <w:vAlign w:val="center"/>
+          </w:tcPr>
+          <w:p>
+            <w:pPr>
+              <w:jc w:val="center"/>
+            </w:pPr>
+          </w:p>
+        </w:tc>
+      </w:tr>
+      <w:tr>
+        <w:trPr>
+          <w:jc w:val="center"/>
+        </w:trPr>
+        <w:tc>
+          <w:tcPr>
+            <w:tcW w:w="4731" w:type="dxa"/>
+            <w:vAlign w:val="center"/>
+          </w:tcPr>
+          <w:p>
+            <w:pPr>
+              <w:jc w:val="center"/>
+            </w:pPr>
+          </w:p>
+        </w:tc>
+        <w:tc>
+          <w:tcPr>
+            <w:tcW w:w="4824" w:type="dxa"/>
+            <w:vAlign w:val="center"/>
+          </w:tcPr>
+          <w:p>
+            <w:pPr>
+              <w:jc w:val="center"/>
+            </w:pPr>
+          </w:p>
+        </w:tc>
+      </w:tr>
+      <w:tr>
+        <w:trPr>
+          <w:jc w:val="center"/>
+        </w:trPr>
+        <w:tc>
+          <w:tcPr>
+            <w:tcW w:w="4731" w:type="dxa"/>
+            <w:vAlign w:val="center"/>
+          </w:tcPr>
+          <w:p>
+            <w:pPr>
+              <w:jc w:val="center"/>
+            </w:pPr>
+          </w:p>
+        </w:tc>
+        <w:tc>
+          <w:tcPr>
+            <w:tcW w:w="4824" w:type="dxa"/>
+            <w:vAlign w:val="center"/>
+          </w:tcPr>
+          <w:p>
+            <w:pPr>
+              <w:jc w:val="center"/>
+            </w:pPr>
+          </w:p>
+        </w:tc>
+      </w:tr>
+      <w:tr>
+        <w:trPr>
+          <w:jc w:val="center"/>
+        </w:trPr>
+        <w:tc>
+          <w:tcPr>
+            <w:tcW w:w="4731" w:type="dxa"/>
+            <w:vAlign w:val="center"/>
+          </w:tcPr>
+          <w:p>
+            <w:pPr>
+              <w:jc w:val="center"/>
+            </w:pPr>
+          </w:p>
+        </w:tc>
+        <w:tc>
+          <w:tcPr>
+            <w:tcW w:w="4824" w:type="dxa"/>
+            <w:vAlign w:val="center"/>
+          </w:tcPr>
+          <w:p>
+            <w:pPr>
+              <w:jc w:val="center"/>
+            </w:pPr>
+          </w:p>
+        </w:tc>
+      </w:tr>
+      <w:tr>
+        <w:trPr>
+          <w:jc w:val="center"/>
+        </w:trPr>
+        <w:tc>
+          <w:tcPr>
+            <w:tcW w:w="4731" w:type="dxa"/>
+            <w:vAlign w:val="center"/>
+          </w:tcPr>
+          <w:p>
+            <w:pPr>
+              <w:jc w:val="center"/>
+            </w:pPr>
+          </w:p>
+        </w:tc>
+        <w:tc>
+          <w:tcPr>
+            <w:tcW w:w="4824" w:type="dxa"/>
+            <w:vAlign w:val="center"/>
+          </w:tcPr>
+          <w:p>
+            <w:pPr>
+              <w:jc w:val="center"/>
+            </w:pPr>
+          </w:p>
+        </w:tc>
+      </w:tr>
+      <w:tr>
+        <w:trPr>
+          <w:jc w:val="center"/>
+        </w:trPr>
+        <w:tc>
+          <w:tcPr>
+            <w:tcW w:w="4731" w:type="dxa"/>
+            <w:vAlign w:val="center"/>
+          </w:tcPr>
+          <w:p>
+            <w:pPr>
+              <w:jc w:val="center"/>
+            </w:pPr>
+          </w:p>
+        </w:tc>
+        <w:tc>
+          <w:tcPr>
+            <w:tcW w:w="4824" w:type="dxa"/>
+            <w:vAlign w:val="center"/>
+          </w:tcPr>
+          <w:p>
+            <w:pPr>
+              <w:jc w:val="center"/>
+            </w:pPr>
+          </w:p>
+        </w:tc>
+      </w:tr>
+      <w:tr>
+        <w:trPr>
+          <w:jc w:val="center"/>
+        </w:trPr>
+        <w:tc>
+          <w:tcPr>
+            <w:tcW w:w="4731" w:type="dxa"/>
+            <w:vAlign w:val="center"/>
+          </w:tcPr>
+          <w:p>
+            <w:pPr>
+              <w:jc w:val="center"/>
+            </w:pPr>
+          </w:p>
+        </w:tc>
+        <w:tc>
+          <w:tcPr>
+            <w:tcW w:w="4824" w:type="dxa"/>
+            <w:vAlign w:val="center"/>
+          </w:tcPr>
+          <w:p>
+            <w:pPr>
+              <w:jc w:val="center"/>
+            </w:pPr>
+          </w:p>
+        </w:tc>
+      </w:tr>
+      <w:tr>
+        <w:trPr>
+          <w:jc w:val="center"/>
+        </w:trPr>
+        <w:tc>
+          <w:tcPr>
+            <w:tcW w:w="4731" w:type="dxa"/>
+            <w:vAlign w:val="center"/>
+          </w:tcPr>
+          <w:p>
+            <w:pPr>
+              <w:jc w:val="center"/>
+            </w:pPr>
+          </w:p>
+        </w:tc>
+        <w:tc>
+          <w:tcPr>
+            <w:tcW w:w="4824" w:type="dxa"/>
+            <w:vAlign w:val="center"/>
+          </w:tcPr>
+          <w:p>
+            <w:pPr>
+              <w:jc w:val="center"/>
+            </w:pPr>
           </w:p>
         </w:tc>
       </w:tr>
@@ -4281,7 +6201,7 @@
 </file>
 
 <file path=customXml/itemProps1.xml><?xml version="1.0" encoding="utf-8"?>
-<ds:datastoreItem xmlns:ds="http://schemas.openxmlformats.org/officeDocument/2006/customXml" ds:itemID="{B1ED112E-1E9F-4200-B041-FA7DF5B216B9}">
+<ds:datastoreItem xmlns:ds="http://schemas.openxmlformats.org/officeDocument/2006/customXml" ds:itemID="{229C4075-06AD-42E0-82E7-EF412BFFEF09}">
   <ds:schemaRefs>
     <ds:schemaRef ds:uri="http://schemas.openxmlformats.org/officeDocument/2006/bibliography"/>
   </ds:schemaRefs>

</xml_diff>